<commit_message>
did  psuedocode/writeup, made the main classes
</commit_message>
<xml_diff>
--- a/EightQueens/Eight Queens Writeup.docx
+++ b/EightQueens/Eight Queens Writeup.docx
@@ -1,6 +1,6 @@
 
 <file path=word/document.xml><?xml version="1.0" encoding="utf-8"?>
-<w:document xmlns:wpc="http://schemas.microsoft.com/office/word/2010/wordprocessingCanvas" xmlns:cx="http://schemas.microsoft.com/office/drawing/2014/chartex" xmlns:mc="http://schemas.openxmlformats.org/markup-compatibility/2006" xmlns:o="urn:schemas-microsoft-com:office:office" xmlns:r="http://schemas.openxmlformats.org/officeDocument/2006/relationships" xmlns:m="http://schemas.openxmlformats.org/officeDocument/2006/math" xmlns:v="urn:schemas-microsoft-com:vml" xmlns:wp14="http://schemas.microsoft.com/office/word/2010/wordprocessingDrawing" xmlns:wp="http://schemas.openxmlformats.org/drawingml/2006/wordprocessingDrawing" xmlns:w10="urn:schemas-microsoft-com:office:word" xmlns:w="http://schemas.openxmlformats.org/wordprocessingml/2006/main" xmlns:w14="http://schemas.microsoft.com/office/word/2010/wordml" xmlns:w15="http://schemas.microsoft.com/office/word/2012/wordml" xmlns:w16se="http://schemas.microsoft.com/office/word/2015/wordml/symex" xmlns:wpg="http://schemas.microsoft.com/office/word/2010/wordprocessingGroup" xmlns:wpi="http://schemas.microsoft.com/office/word/2010/wordprocessingInk" xmlns:wne="http://schemas.microsoft.com/office/word/2006/wordml" xmlns:wps="http://schemas.microsoft.com/office/word/2010/wordprocessingShape" mc:Ignorable="w14 w15 w16se wp14">
+<w:document xmlns:wpc="http://schemas.microsoft.com/office/word/2010/wordprocessingCanvas" xmlns:cx="http://schemas.microsoft.com/office/drawing/2014/chartex" xmlns:cx1="http://schemas.microsoft.com/office/drawing/2015/9/8/chartex" xmlns:cx2="http://schemas.microsoft.com/office/drawing/2015/10/21/chartex" xmlns:cx3="http://schemas.microsoft.com/office/drawing/2016/5/9/chartex" xmlns:cx4="http://schemas.microsoft.com/office/drawing/2016/5/10/chartex" xmlns:cx5="http://schemas.microsoft.com/office/drawing/2016/5/11/chartex" xmlns:cx6="http://schemas.microsoft.com/office/drawing/2016/5/12/chartex" xmlns:cx7="http://schemas.microsoft.com/office/drawing/2016/5/13/chartex" xmlns:cx8="http://schemas.microsoft.com/office/drawing/2016/5/14/chartex" xmlns:mc="http://schemas.openxmlformats.org/markup-compatibility/2006" xmlns:aink="http://schemas.microsoft.com/office/drawing/2016/ink" xmlns:am3d="http://schemas.microsoft.com/office/drawing/2017/model3d" xmlns:o="urn:schemas-microsoft-com:office:office" xmlns:r="http://schemas.openxmlformats.org/officeDocument/2006/relationships" xmlns:m="http://schemas.openxmlformats.org/officeDocument/2006/math" xmlns:v="urn:schemas-microsoft-com:vml" xmlns:wp14="http://schemas.microsoft.com/office/word/2010/wordprocessingDrawing" xmlns:wp="http://schemas.openxmlformats.org/drawingml/2006/wordprocessingDrawing" xmlns:w10="urn:schemas-microsoft-com:office:word" xmlns:w="http://schemas.openxmlformats.org/wordprocessingml/2006/main" xmlns:w14="http://schemas.microsoft.com/office/word/2010/wordml" xmlns:w15="http://schemas.microsoft.com/office/word/2012/wordml" xmlns:w16cid="http://schemas.microsoft.com/office/word/2016/wordml/cid" xmlns:w16se="http://schemas.microsoft.com/office/word/2015/wordml/symex" xmlns:wpg="http://schemas.microsoft.com/office/word/2010/wordprocessingGroup" xmlns:wpi="http://schemas.microsoft.com/office/word/2010/wordprocessingInk" xmlns:wne="http://schemas.microsoft.com/office/word/2006/wordml" xmlns:wps="http://schemas.microsoft.com/office/word/2010/wordprocessingShape" mc:Ignorable="w14 w15 w16se w16cid wp14">
   <w:body>
     <w:p>
       <w:pPr>
@@ -33,6 +33,9 @@
       </w:r>
       <w:r>
         <w:t>. According to the standard rules of chess, a queen can attack any piece that is the same column, row, or diagonal. Therefore, the key is to place the eight queens so that none are in the same row, column, or diagonal.</w:t>
+      </w:r>
+      <w:r>
+        <w:t xml:space="preserve"> A brute force algorithm testing every possible grid alignment takes quite a while because the grid is 8 by 8, but the algorithm can be simplified by first preventing queens from taking the same row or column as the other. </w:t>
       </w:r>
       <w:bookmarkStart w:id="0" w:name="_GoBack"/>
       <w:bookmarkEnd w:id="0"/>
@@ -663,7 +666,7 @@
 </file>
 
 <file path=word/styles.xml><?xml version="1.0" encoding="utf-8"?>
-<w:styles xmlns:mc="http://schemas.openxmlformats.org/markup-compatibility/2006" xmlns:r="http://schemas.openxmlformats.org/officeDocument/2006/relationships" xmlns:w="http://schemas.openxmlformats.org/wordprocessingml/2006/main" xmlns:w14="http://schemas.microsoft.com/office/word/2010/wordml" xmlns:w15="http://schemas.microsoft.com/office/word/2012/wordml" xmlns:w16se="http://schemas.microsoft.com/office/word/2015/wordml/symex" mc:Ignorable="w14 w15 w16se">
+<w:styles xmlns:mc="http://schemas.openxmlformats.org/markup-compatibility/2006" xmlns:r="http://schemas.openxmlformats.org/officeDocument/2006/relationships" xmlns:w="http://schemas.openxmlformats.org/wordprocessingml/2006/main" xmlns:w14="http://schemas.microsoft.com/office/word/2010/wordml" xmlns:w15="http://schemas.microsoft.com/office/word/2012/wordml" xmlns:w16cid="http://schemas.microsoft.com/office/word/2016/wordml/cid" xmlns:w16se="http://schemas.microsoft.com/office/word/2015/wordml/symex" mc:Ignorable="w14 w15 w16se w16cid">
   <w:docDefaults>
     <w:rPrDefault>
       <w:rPr>
@@ -679,7 +682,7 @@
       </w:pPr>
     </w:pPrDefault>
   </w:docDefaults>
-  <w:latentStyles w:defLockedState="0" w:defUIPriority="99" w:defSemiHidden="0" w:defUnhideWhenUsed="0" w:defQFormat="0" w:count="371">
+  <w:latentStyles w:defLockedState="0" w:defUIPriority="99" w:defSemiHidden="0" w:defUnhideWhenUsed="0" w:defQFormat="0" w:count="375">
     <w:lsdException w:name="Normal" w:uiPriority="0" w:qFormat="1"/>
     <w:lsdException w:name="heading 1" w:uiPriority="9" w:qFormat="1"/>
     <w:lsdException w:name="heading 2" w:semiHidden="1" w:uiPriority="9" w:unhideWhenUsed="1" w:qFormat="1"/>
@@ -785,7 +788,6 @@
     <w:lsdException w:name="HTML Sample" w:semiHidden="1" w:unhideWhenUsed="1"/>
     <w:lsdException w:name="HTML Typewriter" w:semiHidden="1" w:unhideWhenUsed="1"/>
     <w:lsdException w:name="HTML Variable" w:semiHidden="1" w:unhideWhenUsed="1"/>
-    <w:lsdException w:name="Normal Table" w:semiHidden="1" w:unhideWhenUsed="1"/>
     <w:lsdException w:name="annotation subject" w:semiHidden="1" w:unhideWhenUsed="1"/>
     <w:lsdException w:name="No List" w:semiHidden="1" w:unhideWhenUsed="1"/>
     <w:lsdException w:name="Outline List 1" w:semiHidden="1" w:unhideWhenUsed="1"/>
@@ -829,10 +831,8 @@
     <w:lsdException w:name="Table Elegant" w:semiHidden="1" w:unhideWhenUsed="1"/>
     <w:lsdException w:name="Table Professional" w:semiHidden="1" w:unhideWhenUsed="1"/>
     <w:lsdException w:name="Table Subtle 1" w:semiHidden="1" w:unhideWhenUsed="1"/>
-    <w:lsdException w:name="Table Subtle 2" w:semiHidden="1" w:unhideWhenUsed="1"/>
     <w:lsdException w:name="Table Web 1" w:semiHidden="1" w:unhideWhenUsed="1"/>
     <w:lsdException w:name="Table Web 2" w:semiHidden="1" w:unhideWhenUsed="1"/>
-    <w:lsdException w:name="Table Web 3" w:semiHidden="1" w:unhideWhenUsed="1"/>
     <w:lsdException w:name="Balloon Text" w:semiHidden="1" w:unhideWhenUsed="1"/>
     <w:lsdException w:name="Table Grid" w:uiPriority="39"/>
     <w:lsdException w:name="Table Theme" w:semiHidden="1" w:unhideWhenUsed="1"/>
@@ -1051,6 +1051,10 @@
     <w:lsdException w:name="List Table 5 Dark Accent 6" w:uiPriority="50"/>
     <w:lsdException w:name="List Table 6 Colorful Accent 6" w:uiPriority="51"/>
     <w:lsdException w:name="List Table 7 Colorful Accent 6" w:uiPriority="52"/>
+    <w:lsdException w:name="Mention" w:semiHidden="1" w:unhideWhenUsed="1"/>
+    <w:lsdException w:name="Smart Hyperlink" w:semiHidden="1" w:unhideWhenUsed="1"/>
+    <w:lsdException w:name="Hashtag" w:semiHidden="1" w:unhideWhenUsed="1"/>
+    <w:lsdException w:name="Unresolved Mention" w:semiHidden="1" w:unhideWhenUsed="1"/>
   </w:latentStyles>
   <w:style w:type="paragraph" w:default="1" w:styleId="Normal">
     <w:name w:val="Normal"/>

</xml_diff>